<commit_message>
Added blink and facial expression to player and enemies; added level select screen (INCOMPLETE)
</commit_message>
<xml_diff>
--- a/BLADE OF FOLLOWING_10 Page GDD.docx
+++ b/BLADE OF FOLLOWING_10 Page GDD.docx
@@ -3,276 +3,8 @@
 <w:document xmlns:wpc="http://schemas.microsoft.com/office/word/2010/wordprocessingCanvas" xmlns:cx="http://schemas.microsoft.com/office/drawing/2014/chartex" xmlns:cx1="http://schemas.microsoft.com/office/drawing/2015/9/8/chartex" xmlns:cx2="http://schemas.microsoft.com/office/drawing/2015/10/21/chartex" xmlns:cx3="http://schemas.microsoft.com/office/drawing/2016/5/9/chartex" xmlns:cx4="http://schemas.microsoft.com/office/drawing/2016/5/10/chartex" xmlns:cx5="http://schemas.microsoft.com/office/drawing/2016/5/11/chartex" xmlns:cx6="http://schemas.microsoft.com/office/drawing/2016/5/12/chartex" xmlns:cx7="http://schemas.microsoft.com/office/drawing/2016/5/13/chartex" xmlns:cx8="http://schemas.microsoft.com/office/drawing/2016/5/14/chartex" xmlns:mc="http://schemas.openxmlformats.org/markup-compatibility/2006" xmlns:aink="http://schemas.microsoft.com/office/drawing/2016/ink" xmlns:am3d="http://schemas.microsoft.com/office/drawing/2017/model3d" xmlns:o="urn:schemas-microsoft-com:office:office" xmlns:r="http://schemas.openxmlformats.org/officeDocument/2006/relationships" xmlns:m="http://schemas.openxmlformats.org/officeDocument/2006/math" xmlns:v="urn:schemas-microsoft-com:vml" xmlns:wp14="http://schemas.microsoft.com/office/word/2010/wordprocessingDrawing" xmlns:wp="http://schemas.openxmlformats.org/drawingml/2006/wordprocessingDrawing" xmlns:w10="urn:schemas-microsoft-com:office:word" xmlns:w="http://schemas.openxmlformats.org/wordprocessingml/2006/main" xmlns:w14="http://schemas.microsoft.com/office/word/2010/wordml" xmlns:w15="http://schemas.microsoft.com/office/word/2012/wordml" xmlns:w16cid="http://schemas.microsoft.com/office/word/2016/wordml/cid" xmlns:w16se="http://schemas.microsoft.com/office/word/2015/wordml/symex" xmlns:wpg="http://schemas.microsoft.com/office/word/2010/wordprocessingGroup" xmlns:wpi="http://schemas.microsoft.com/office/word/2010/wordprocessingInk" xmlns:wne="http://schemas.microsoft.com/office/word/2006/wordml" xmlns:wps="http://schemas.microsoft.com/office/word/2010/wordprocessingShape" mc:Ignorable="w14 w15 w16se w16cid wp14">
   <w:body>
     <w:p>
-      <w:r>
-        <w:rPr>
-          <w:b/>
-        </w:rPr>
-        <w:t xml:space="preserve">BLADE OF FOLLOWING </w:t>
-      </w:r>
-      <w:r>
-        <w:t>(working title) Concept Overview</w:t>
-      </w:r>
-    </w:p>
-    <w:p>
-      <w:pPr>
-        <w:rPr>
-          <w:b/>
-        </w:rPr>
-      </w:pPr>
-      <w:r>
-        <w:rPr>
-          <w:b/>
-        </w:rPr>
-        <w:t xml:space="preserve">Genre(s):  </w:t>
-      </w:r>
-      <w:r>
-        <w:t>Puzzle</w:t>
-      </w:r>
-      <w:r>
-        <w:rPr>
-          <w:b/>
-        </w:rPr>
-        <w:t xml:space="preserve"> </w:t>
-      </w:r>
-    </w:p>
-    <w:p>
-      <w:r>
-        <w:rPr>
-          <w:b/>
-        </w:rPr>
-        <w:t>Platforms</w:t>
-      </w:r>
-      <w:r>
-        <w:t>: Windows, HTML 5</w:t>
-      </w:r>
-    </w:p>
-    <w:p>
-      <w:r>
-        <w:rPr>
-          <w:b/>
-        </w:rPr>
-        <w:t>Target Audience</w:t>
-      </w:r>
-      <w:r>
-        <w:t>: 10-up</w:t>
-      </w:r>
-    </w:p>
-    <w:p/>
-    <w:p>
-      <w:r>
-        <w:rPr>
-          <w:b/>
-        </w:rPr>
-        <w:t>Game Summary</w:t>
-      </w:r>
-      <w:r>
-        <w:rPr>
-          <w:b/>
-        </w:rPr>
-        <w:t xml:space="preserve">: </w:t>
-      </w:r>
-      <w:r>
-        <w:t xml:space="preserve">You play as a ninja in feudal Japan </w:t>
-      </w:r>
-      <w:r>
-        <w:t>whose Shuriken (ninja stars) have been blessed by a goddess with the power t</w:t>
-      </w:r>
-      <w:r>
-        <w:t>o redirect themselves mid-flight!</w:t>
-      </w:r>
-      <w:r>
-        <w:t xml:space="preserve">  You have been </w:t>
-      </w:r>
-      <w:r>
-        <w:t>assigned by your master</w:t>
-      </w:r>
-      <w:r>
-        <w:t xml:space="preserve"> </w:t>
-      </w:r>
-      <w:r>
-        <w:t>to</w:t>
-      </w:r>
-      <w:r>
-        <w:t xml:space="preserve"> infiltrat</w:t>
-      </w:r>
-      <w:r>
-        <w:t>e</w:t>
-      </w:r>
-      <w:r>
-        <w:t xml:space="preserve"> a </w:t>
-      </w:r>
-      <w:r>
-        <w:t>powerful emperor’s fortress and assassinate him using only your magical shuriken and your wits!</w:t>
-      </w:r>
-      <w:r>
-        <w:t xml:space="preserve">  But beware; the emperor’s fortress is well guarded and riddled with traps, so it won’t be</w:t>
-      </w:r>
-      <w:r>
-        <w:t xml:space="preserve"> easy to get to him!</w:t>
-      </w:r>
-    </w:p>
-    <w:p>
-      <w:pPr>
-        <w:rPr>
-          <w:b/>
-        </w:rPr>
-      </w:pPr>
-    </w:p>
-    <w:p>
-      <w:r>
-        <w:rPr>
-          <w:b/>
-        </w:rPr>
-        <w:t>Game Outline:</w:t>
-      </w:r>
-      <w:r>
-        <w:rPr>
-          <w:b/>
-        </w:rPr>
-        <w:t xml:space="preserve">  </w:t>
-      </w:r>
-      <w:r>
-        <w:t>The game is broken up into separate levels with each level being a room containing an exit.  Gameplay involves using your magi</w:t>
-      </w:r>
-      <w:r>
-        <w:t xml:space="preserve">cal shuriken to activate switches, disarm traps, </w:t>
-      </w:r>
-      <w:r>
-        <w:t>disable barriers, and take out guards</w:t>
-      </w:r>
-      <w:r>
-        <w:t>.  The player</w:t>
-      </w:r>
-      <w:r>
-        <w:t xml:space="preserve"> has</w:t>
-      </w:r>
-      <w:r>
-        <w:t xml:space="preserve"> max number of shuriken </w:t>
-      </w:r>
-      <w:r>
-        <w:t>and a max number of re-directs for each shuriken.  As the player progresses through levels, he will be able to choose whether to upgrade the max number of shuriken or the max number of shuriken re-directs using Zen points.</w:t>
-      </w:r>
-      <w:r>
-        <w:t xml:space="preserve">  Also available are Blessings that offer powerups for your shuriken such as Slow Time, Ignite, Obfuscate, and many more.</w:t>
-      </w:r>
-      <w:r>
-        <w:t xml:space="preserve"> </w:t>
-      </w:r>
-    </w:p>
-    <w:p>
-      <w:pPr>
-        <w:rPr>
-          <w:b/>
-        </w:rPr>
-      </w:pPr>
-    </w:p>
-    <w:p>
-      <w:pPr>
-        <w:rPr>
-          <w:b/>
-        </w:rPr>
-      </w:pPr>
-      <w:r>
-        <w:rPr>
-          <w:b/>
-        </w:rPr>
-        <w:t>USP: (Unique Selling Points)</w:t>
-      </w:r>
-    </w:p>
-    <w:p>
-      <w:pPr>
-        <w:pStyle w:val="ListParagraph"/>
-        <w:numPr>
-          <w:ilvl w:val="0"/>
-          <w:numId w:val="1"/>
-        </w:numPr>
-      </w:pPr>
-      <w:r>
-        <w:t>B</w:t>
-      </w:r>
-      <w:r>
-        <w:t xml:space="preserve">eautiful Feudal Japan aesthetic </w:t>
-      </w:r>
-    </w:p>
-    <w:p>
-      <w:pPr>
-        <w:pStyle w:val="ListParagraph"/>
-        <w:numPr>
-          <w:ilvl w:val="0"/>
-          <w:numId w:val="1"/>
-        </w:numPr>
-      </w:pPr>
-      <w:r>
-        <w:t>Over</w:t>
-      </w:r>
-      <w:r>
-        <w:t xml:space="preserve"> 30</w:t>
-      </w:r>
-      <w:r>
-        <w:t xml:space="preserve"> brain-teasing puzzles</w:t>
-      </w:r>
-    </w:p>
-    <w:p>
-      <w:pPr>
-        <w:pStyle w:val="ListParagraph"/>
-        <w:numPr>
-          <w:ilvl w:val="0"/>
-          <w:numId w:val="1"/>
-        </w:numPr>
-      </w:pPr>
-      <w:r>
-        <w:t>Use your magical shuriken to shock, poison, set afire, or activate traps to get past guards blocking your way</w:t>
-      </w:r>
-    </w:p>
-    <w:p>
-      <w:pPr>
-        <w:pStyle w:val="ListParagraph"/>
-        <w:numPr>
-          <w:ilvl w:val="0"/>
-          <w:numId w:val="1"/>
-        </w:numPr>
-      </w:pPr>
-      <w:r>
-        <w:t>Intelligent enemies learn from your behavior as you progress</w:t>
-      </w:r>
-    </w:p>
-    <w:p>
-      <w:pPr>
-        <w:pStyle w:val="ListParagraph"/>
-        <w:numPr>
-          <w:ilvl w:val="0"/>
-          <w:numId w:val="1"/>
-        </w:numPr>
-      </w:pPr>
-      <w:r>
-        <w:t>5 unlockable character skins</w:t>
-      </w:r>
-      <w:r>
-        <w:t xml:space="preserve"> each catering to a different playstyle</w:t>
-      </w:r>
       <w:bookmarkStart w:id="0" w:name="_GoBack"/>
       <w:bookmarkEnd w:id="0"/>
-    </w:p>
-    <w:p>
-      <w:pPr>
-        <w:rPr>
-          <w:b/>
-        </w:rPr>
-      </w:pPr>
-    </w:p>
-    <w:p>
-      <w:r>
-        <w:rPr>
-          <w:b/>
-        </w:rPr>
-        <w:t xml:space="preserve">Similar Competitive Products: </w:t>
-      </w:r>
-      <w:r>
-        <w:t>Angry Birds</w:t>
-      </w:r>
-      <w:r>
-        <w:t>, Cat Physics, Fragger</w:t>
-      </w:r>
     </w:p>
     <w:sectPr>
       <w:headerReference w:type="default" r:id="rId7"/>

</xml_diff>

<commit_message>
Fixed sound bugs in menu and gameplay
</commit_message>
<xml_diff>
--- a/BLADE OF FOLLOWING_10 Page GDD.docx
+++ b/BLADE OF FOLLOWING_10 Page GDD.docx
@@ -3,11 +3,44 @@
 <w:document xmlns:wpc="http://schemas.microsoft.com/office/word/2010/wordprocessingCanvas" xmlns:cx="http://schemas.microsoft.com/office/drawing/2014/chartex" xmlns:cx1="http://schemas.microsoft.com/office/drawing/2015/9/8/chartex" xmlns:cx2="http://schemas.microsoft.com/office/drawing/2015/10/21/chartex" xmlns:cx3="http://schemas.microsoft.com/office/drawing/2016/5/9/chartex" xmlns:cx4="http://schemas.microsoft.com/office/drawing/2016/5/10/chartex" xmlns:cx5="http://schemas.microsoft.com/office/drawing/2016/5/11/chartex" xmlns:cx6="http://schemas.microsoft.com/office/drawing/2016/5/12/chartex" xmlns:cx7="http://schemas.microsoft.com/office/drawing/2016/5/13/chartex" xmlns:cx8="http://schemas.microsoft.com/office/drawing/2016/5/14/chartex" xmlns:mc="http://schemas.openxmlformats.org/markup-compatibility/2006" xmlns:aink="http://schemas.microsoft.com/office/drawing/2016/ink" xmlns:am3d="http://schemas.microsoft.com/office/drawing/2017/model3d" xmlns:o="urn:schemas-microsoft-com:office:office" xmlns:r="http://schemas.openxmlformats.org/officeDocument/2006/relationships" xmlns:m="http://schemas.openxmlformats.org/officeDocument/2006/math" xmlns:v="urn:schemas-microsoft-com:vml" xmlns:wp14="http://schemas.microsoft.com/office/word/2010/wordprocessingDrawing" xmlns:wp="http://schemas.openxmlformats.org/drawingml/2006/wordprocessingDrawing" xmlns:w10="urn:schemas-microsoft-com:office:word" xmlns:w="http://schemas.openxmlformats.org/wordprocessingml/2006/main" xmlns:w14="http://schemas.microsoft.com/office/word/2010/wordml" xmlns:w15="http://schemas.microsoft.com/office/word/2012/wordml" xmlns:w16cid="http://schemas.microsoft.com/office/word/2016/wordml/cid" xmlns:w16se="http://schemas.microsoft.com/office/word/2015/wordml/symex" xmlns:wpg="http://schemas.microsoft.com/office/word/2010/wordprocessingGroup" xmlns:wpi="http://schemas.microsoft.com/office/word/2010/wordprocessingInk" xmlns:wne="http://schemas.microsoft.com/office/word/2006/wordml" xmlns:wps="http://schemas.microsoft.com/office/word/2010/wordprocessingShape" mc:Ignorable="w14 w15 w16se w16cid wp14">
   <w:body>
     <w:p>
+      <w:pPr>
+        <w:jc w:val="center"/>
+        <w:rPr>
+          <w:b/>
+        </w:rPr>
+      </w:pPr>
+      <w:r>
+        <w:rPr>
+          <w:b/>
+        </w:rPr>
+        <w:t>Blade of Following</w:t>
+      </w:r>
+    </w:p>
+    <w:p>
+      <w:pPr>
+        <w:jc w:val="center"/>
+        <w:rPr>
+          <w:b/>
+        </w:rPr>
+      </w:pPr>
+      <w:r>
+        <w:rPr>
+          <w:b/>
+        </w:rPr>
+        <w:t>10-Page GDD</w:t>
+      </w:r>
+    </w:p>
+    <w:p>
+      <w:pPr>
+        <w:jc w:val="center"/>
+        <w:rPr>
+          <w:b/>
+        </w:rPr>
+      </w:pPr>
       <w:bookmarkStart w:id="0" w:name="_GoBack"/>
       <w:bookmarkEnd w:id="0"/>
     </w:p>
     <w:sectPr>
-      <w:headerReference w:type="default" r:id="rId7"/>
       <w:pgSz w:w="12240" w:h="15840"/>
       <w:pgMar w:top="1440" w:right="1440" w:bottom="1440" w:left="1440" w:header="720" w:footer="720" w:gutter="0"/>
       <w:cols w:space="720"/>
@@ -65,19 +98,6 @@
     </w:p>
   </w:footnote>
 </w:footnotes>
-</file>
-
-<file path=word/header1.xml><?xml version="1.0" encoding="utf-8"?>
-<w:hdr xmlns:wpc="http://schemas.microsoft.com/office/word/2010/wordprocessingCanvas" xmlns:cx="http://schemas.microsoft.com/office/drawing/2014/chartex" xmlns:cx1="http://schemas.microsoft.com/office/drawing/2015/9/8/chartex" xmlns:cx2="http://schemas.microsoft.com/office/drawing/2015/10/21/chartex" xmlns:cx3="http://schemas.microsoft.com/office/drawing/2016/5/9/chartex" xmlns:cx4="http://schemas.microsoft.com/office/drawing/2016/5/10/chartex" xmlns:cx5="http://schemas.microsoft.com/office/drawing/2016/5/11/chartex" xmlns:cx6="http://schemas.microsoft.com/office/drawing/2016/5/12/chartex" xmlns:cx7="http://schemas.microsoft.com/office/drawing/2016/5/13/chartex" xmlns:cx8="http://schemas.microsoft.com/office/drawing/2016/5/14/chartex" xmlns:mc="http://schemas.openxmlformats.org/markup-compatibility/2006" xmlns:aink="http://schemas.microsoft.com/office/drawing/2016/ink" xmlns:am3d="http://schemas.microsoft.com/office/drawing/2017/model3d" xmlns:o="urn:schemas-microsoft-com:office:office" xmlns:r="http://schemas.openxmlformats.org/officeDocument/2006/relationships" xmlns:m="http://schemas.openxmlformats.org/officeDocument/2006/math" xmlns:v="urn:schemas-microsoft-com:vml" xmlns:wp14="http://schemas.microsoft.com/office/word/2010/wordprocessingDrawing" xmlns:wp="http://schemas.openxmlformats.org/drawingml/2006/wordprocessingDrawing" xmlns:w10="urn:schemas-microsoft-com:office:word" xmlns:w="http://schemas.openxmlformats.org/wordprocessingml/2006/main" xmlns:w14="http://schemas.microsoft.com/office/word/2010/wordml" xmlns:w15="http://schemas.microsoft.com/office/word/2012/wordml" xmlns:w16cid="http://schemas.microsoft.com/office/word/2016/wordml/cid" xmlns:w16se="http://schemas.microsoft.com/office/word/2015/wordml/symex" xmlns:wpg="http://schemas.microsoft.com/office/word/2010/wordprocessingGroup" xmlns:wpi="http://schemas.microsoft.com/office/word/2010/wordprocessingInk" xmlns:wne="http://schemas.microsoft.com/office/word/2006/wordml" xmlns:wps="http://schemas.microsoft.com/office/word/2010/wordprocessingShape" mc:Ignorable="w14 w15 w16se w16cid wp14">
-  <w:p>
-    <w:pPr>
-      <w:pStyle w:val="Header"/>
-    </w:pPr>
-    <w:r>
-      <w:t>(Draft 1)</w:t>
-    </w:r>
-  </w:p>
-</w:hdr>
 </file>
 
 <file path=word/numbering.xml><?xml version="1.0" encoding="utf-8"?>

</xml_diff>